<commit_message>
Small improvements in expertise act template
</commit_message>
<xml_diff>
--- a/Diploma/BL.Subdomains.FilesGeneration.FilesGenerationUsingOpenXml/Templates/Template_ExpertiseAct.docx
+++ b/Diploma/BL.Subdomains.FilesGeneration.FilesGenerationUsingOpenXml/Templates/Template_ExpertiseAct.docx
@@ -419,8 +419,10 @@
         <w:rPr>
           <w:lang w:val="uk-UA"/>
         </w:rPr>
-        <w:t>и</w:t>
-      </w:r>
+        <w:t>ів</w:t>
+      </w:r>
+      <w:bookmarkStart w:id="0" w:name="_GoBack"/>
+      <w:bookmarkEnd w:id="0"/>
       <w:r>
         <w:rPr>
           <w:lang w:val="uk-UA"/>
@@ -496,14 +498,25 @@
       <w:r>
         <w:rPr>
           <w:u w:val="single"/>
+        </w:rPr>
+        <w:t>$</w:t>
+      </w:r>
+      <w:r>
+        <w:rPr>
+          <w:u w:val="single"/>
           <w:lang w:val="en-US"/>
         </w:rPr>
-        <w:t>$Authors$</w:t>
-      </w:r>
-      <w:r>
-        <w:rPr>
-          <w:u w:val="single"/>
-          <w:lang w:val="en-US"/>
+        <w:t>Authors</w:t>
+      </w:r>
+      <w:r>
+        <w:rPr>
+          <w:u w:val="single"/>
+        </w:rPr>
+        <w:t>$</w:t>
+      </w:r>
+      <w:r>
+        <w:rPr>
+          <w:u w:val="single"/>
         </w:rPr>
         <w:tab/>
       </w:r>
@@ -755,8 +768,6 @@
       <w:r>
         <w:t xml:space="preserve"> </w:t>
       </w:r>
-      <w:bookmarkStart w:id="0" w:name="_GoBack"/>
-      <w:bookmarkEnd w:id="0"/>
     </w:p>
     <w:p>
       <w:pPr>

</xml_diff>